<commit_message>
api for new product done
</commit_message>
<xml_diff>
--- a/query.docx
+++ b/query.docx
@@ -738,6 +738,102 @@
           <w:szCs w:val="28"/>
         </w:rPr>
         <w:t>Refer : product, product_categories, product_images, product_attributes_assoc</w:t>
+      </w:r>
+    </w:p>
+    <w:p>
+      <w:pPr>
+        <w:rPr>
+          <w:rFonts w:hint="default" w:ascii="Century Schoolbook" w:hAnsi="Century Schoolbook" w:eastAsia="SimSun" w:cs="Century Schoolbook"/>
+          <w:sz w:val="28"/>
+          <w:szCs w:val="28"/>
+        </w:rPr>
+      </w:pPr>
+    </w:p>
+    <w:p>
+      <w:pPr>
+        <w:rPr>
+          <w:rFonts w:hint="default" w:ascii="Century Schoolbook" w:hAnsi="Century Schoolbook" w:eastAsia="SimSun" w:cs="Century Schoolbook"/>
+          <w:b/>
+          <w:bCs/>
+          <w:color w:val="0000FF"/>
+          <w:sz w:val="28"/>
+          <w:szCs w:val="28"/>
+          <w:lang w:val="en-US"/>
+        </w:rPr>
+      </w:pPr>
+      <w:r>
+        <w:rPr>
+          <w:rFonts w:hint="default" w:ascii="Century Schoolbook" w:hAnsi="Century Schoolbook" w:eastAsia="SimSun" w:cs="Century Schoolbook"/>
+          <w:b/>
+          <w:bCs/>
+          <w:color w:val="0000FF"/>
+          <w:sz w:val="28"/>
+          <w:szCs w:val="28"/>
+          <w:lang w:val="en-US"/>
+        </w:rPr>
+        <w:t xml:space="preserve">Display Product </w:t>
+      </w:r>
+      <w:bookmarkStart w:id="0" w:name="_GoBack"/>
+      <w:bookmarkEnd w:id="0"/>
+    </w:p>
+    <w:p>
+      <w:pPr>
+        <w:rPr>
+          <w:rFonts w:hint="default" w:ascii="Century Schoolbook" w:hAnsi="Century Schoolbook" w:eastAsia="SimSun" w:cs="Century Schoolbook"/>
+          <w:sz w:val="28"/>
+          <w:szCs w:val="28"/>
+        </w:rPr>
+      </w:pPr>
+    </w:p>
+    <w:p>
+      <w:pPr>
+        <w:rPr>
+          <w:rFonts w:hint="default" w:ascii="Century Schoolbook" w:hAnsi="Century Schoolbook" w:eastAsia="SimSun"/>
+          <w:sz w:val="28"/>
+          <w:szCs w:val="28"/>
+        </w:rPr>
+      </w:pPr>
+      <w:r>
+        <w:rPr>
+          <w:rFonts w:hint="default" w:ascii="Century Schoolbook" w:hAnsi="Century Schoolbook" w:eastAsia="SimSun"/>
+          <w:sz w:val="28"/>
+          <w:szCs w:val="28"/>
+        </w:rPr>
+        <w:t>select product.product_id, product.product_name,product.price,product.quantity, product_attributes_assoc.brand, product_attributes_assoc.expire_date from product</w:t>
+      </w:r>
+    </w:p>
+    <w:p>
+      <w:pPr>
+        <w:rPr>
+          <w:rFonts w:hint="default" w:ascii="Century Schoolbook" w:hAnsi="Century Schoolbook" w:eastAsia="SimSun"/>
+          <w:sz w:val="28"/>
+          <w:szCs w:val="28"/>
+        </w:rPr>
+      </w:pPr>
+      <w:r>
+        <w:rPr>
+          <w:rFonts w:hint="default" w:ascii="Century Schoolbook" w:hAnsi="Century Schoolbook" w:eastAsia="SimSun"/>
+          <w:sz w:val="28"/>
+          <w:szCs w:val="28"/>
+        </w:rPr>
+        <w:t>join product_attributes_assoc</w:t>
+      </w:r>
+    </w:p>
+    <w:p>
+      <w:pPr>
+        <w:rPr>
+          <w:rFonts w:hint="default" w:ascii="Century Schoolbook" w:hAnsi="Century Schoolbook" w:eastAsia="SimSun" w:cs="Century Schoolbook"/>
+          <w:sz w:val="28"/>
+          <w:szCs w:val="28"/>
+        </w:rPr>
+      </w:pPr>
+      <w:r>
+        <w:rPr>
+          <w:rFonts w:hint="default" w:ascii="Century Schoolbook" w:hAnsi="Century Schoolbook" w:eastAsia="SimSun"/>
+          <w:sz w:val="28"/>
+          <w:szCs w:val="28"/>
+        </w:rPr>
+        <w:t>on product.product_id = product_attributes_assoc.product_id_fk;</w:t>
       </w:r>
     </w:p>
     <w:p>
@@ -1264,6 +1360,7 @@
     <w:p>
       <w:pPr>
         <w:numPr>
+          <w:ilvl w:val="0"/>
           <w:numId w:val="0"/>
         </w:numPr>
         <w:rPr>
@@ -1284,6 +1381,7 @@
     <w:p>
       <w:pPr>
         <w:numPr>
+          <w:ilvl w:val="0"/>
           <w:numId w:val="0"/>
         </w:numPr>
         <w:rPr>
@@ -1304,6 +1402,7 @@
     <w:p>
       <w:pPr>
         <w:numPr>
+          <w:ilvl w:val="0"/>
           <w:numId w:val="0"/>
         </w:numPr>
         <w:rPr>
@@ -1344,6 +1443,7 @@
     <w:p>
       <w:pPr>
         <w:numPr>
+          <w:ilvl w:val="0"/>
           <w:numId w:val="0"/>
         </w:numPr>
         <w:ind w:left="120" w:leftChars="0"/>
@@ -1360,6 +1460,7 @@
     <w:p>
       <w:pPr>
         <w:numPr>
+          <w:ilvl w:val="0"/>
           <w:numId w:val="0"/>
         </w:numPr>
         <w:ind w:left="120" w:leftChars="0"/>
@@ -1399,6 +1500,7 @@
     <w:p>
       <w:pPr>
         <w:numPr>
+          <w:ilvl w:val="0"/>
           <w:numId w:val="0"/>
         </w:numPr>
         <w:ind w:left="120" w:leftChars="0"/>
@@ -1416,6 +1518,7 @@
     <w:p>
       <w:pPr>
         <w:numPr>
+          <w:ilvl w:val="0"/>
           <w:numId w:val="0"/>
         </w:numPr>
         <w:ind w:left="120" w:leftChars="0"/>
@@ -1433,6 +1536,7 @@
     <w:p>
       <w:pPr>
         <w:numPr>
+          <w:ilvl w:val="0"/>
           <w:numId w:val="0"/>
         </w:numPr>
         <w:ind w:left="120" w:leftChars="0"/>
@@ -1472,6 +1576,7 @@
     <w:p>
       <w:pPr>
         <w:numPr>
+          <w:ilvl w:val="0"/>
           <w:numId w:val="0"/>
         </w:numPr>
         <w:ind w:left="120" w:leftChars="0"/>
@@ -1511,6 +1616,7 @@
     <w:p>
       <w:pPr>
         <w:numPr>
+          <w:ilvl w:val="0"/>
           <w:numId w:val="0"/>
         </w:numPr>
         <w:ind w:left="120" w:leftChars="0"/>
@@ -1533,6 +1639,7 @@
     <w:p>
       <w:pPr>
         <w:numPr>
+          <w:ilvl w:val="0"/>
           <w:numId w:val="0"/>
         </w:numPr>
         <w:ind w:left="120" w:leftChars="0"/>
@@ -1555,6 +1662,7 @@
     <w:p>
       <w:pPr>
         <w:numPr>
+          <w:ilvl w:val="0"/>
           <w:numId w:val="0"/>
         </w:numPr>
         <w:ind w:left="120" w:leftChars="0"/>
@@ -1594,6 +1702,7 @@
     <w:p>
       <w:pPr>
         <w:numPr>
+          <w:ilvl w:val="0"/>
           <w:numId w:val="0"/>
         </w:numPr>
         <w:ind w:left="120" w:leftChars="0"/>
@@ -1796,8 +1905,6 @@
         </w:rPr>
         <w:t>Sales Report</w:t>
       </w:r>
-      <w:bookmarkStart w:id="0" w:name="_GoBack"/>
-      <w:bookmarkEnd w:id="0"/>
     </w:p>
     <w:p>
       <w:pPr>

</xml_diff>